<commit_message>
MAJ ficheword in fiche-metier
</commit_message>
<xml_diff>
--- a/fiche-metier/ficheword.docx
+++ b/fiche-metier/ficheword.docx
@@ -126,11 +126,9 @@
           <w:numId w:val="2"/>
         </w:numPr>
       </w:pPr>
-      <w:proofErr w:type="gramStart"/>
       <w:r>
         <w:t>Le java</w:t>
       </w:r>
-      <w:proofErr w:type="gramEnd"/>
     </w:p>
     <w:p>
       <w:pPr>
@@ -216,13 +214,8 @@
         <w:t xml:space="preserve"> coté client</w:t>
       </w:r>
       <w:r>
-        <w:t xml:space="preserve">, il est orienté objet et à de nombreux ajouts de librairies et </w:t>
-      </w:r>
-      <w:proofErr w:type="spellStart"/>
-      <w:r>
-        <w:t>framework</w:t>
-      </w:r>
-      <w:proofErr w:type="spellEnd"/>
+        <w:t>, il est orienté objet et à de nombreux ajouts de librairies et framework</w:t>
+      </w:r>
       <w:r>
         <w:t>.</w:t>
       </w:r>
@@ -266,9 +259,6 @@
     <w:p>
       <w:r>
         <w:tab/>
-      </w:r>
-      <w:proofErr w:type="gramStart"/>
-      <w:r>
         <w:t xml:space="preserve">Le </w:t>
       </w:r>
       <w:r>
@@ -279,7 +269,6 @@
         </w:rPr>
         <w:t>java</w:t>
       </w:r>
-      <w:proofErr w:type="gramEnd"/>
       <w:r>
         <w:t xml:space="preserve"> est un langage</w:t>
       </w:r>
@@ -364,26 +353,10 @@
       </w:r>
       <w:r>
         <w:br/>
-        <w:t xml:space="preserve">Il est omniprésent dans la programmation </w:t>
-      </w:r>
-      <w:proofErr w:type="gramStart"/>
-      <w:r>
-        <w:t>des microcontrôleur</w:t>
-      </w:r>
-      <w:proofErr w:type="gramEnd"/>
-      <w:r>
-        <w:t xml:space="preserve">. Et très souvent utilisé à des fins </w:t>
-      </w:r>
-      <w:proofErr w:type="gramStart"/>
-      <w:r>
-        <w:t xml:space="preserve">éducatives </w:t>
-      </w:r>
-      <w:r>
-        <w:t>.</w:t>
-      </w:r>
-      <w:proofErr w:type="gramEnd"/>
-      <w:r>
-        <w:t xml:space="preserve"> </w:t>
+        <w:t xml:space="preserve">Il est omniprésent dans la programmation des microcontrôleur. Et très souvent utilisé à des fins éducatives </w:t>
+      </w:r>
+      <w:r>
+        <w:t xml:space="preserve">. </w:t>
       </w:r>
     </w:p>
     <w:p>
@@ -466,13 +439,8 @@
         <w:t>M</w:t>
       </w:r>
       <w:r>
-        <w:t xml:space="preserve">icrosoft, puissant et il a surtout l’avantage de pouvoir utiliser de pas son créateur de l’accès au </w:t>
-      </w:r>
-      <w:proofErr w:type="spellStart"/>
-      <w:r>
-        <w:t>framework</w:t>
-      </w:r>
-      <w:proofErr w:type="spellEnd"/>
+        <w:t>icrosoft, puissant et il a surtout l’avantage de pouvoir utiliser de pas son créateur de l’accès au framework</w:t>
+      </w:r>
       <w:r>
         <w:t xml:space="preserve"> .NET, permettant un développement efficace pour Windows</w:t>
       </w:r>
@@ -517,13 +485,8 @@
       </w:r>
       <w:r>
         <w:lastRenderedPageBreak/>
-        <w:t xml:space="preserve">et à une intégration aisée des bases de </w:t>
-      </w:r>
-      <w:proofErr w:type="gramStart"/>
-      <w:r>
-        <w:t>données .</w:t>
-      </w:r>
-      <w:proofErr w:type="gramEnd"/>
+        <w:t>et à une intégration aisée des bases de données .</w:t>
+      </w:r>
       <w:r>
         <w:br/>
       </w:r>
@@ -566,24 +529,11 @@
     <w:p/>
     <w:p>
       <w:r>
-        <w:t xml:space="preserve">En lien avec l’informatique, j’ai mon expérience en autodidacte, </w:t>
-      </w:r>
-      <w:proofErr w:type="gramStart"/>
-      <w:r>
-        <w:t>un stage de 8 semaines passée</w:t>
-      </w:r>
-      <w:proofErr w:type="gramEnd"/>
-      <w:r>
-        <w:t xml:space="preserve"> à la </w:t>
-      </w:r>
-      <w:r>
-        <w:t xml:space="preserve">Roche sur </w:t>
-      </w:r>
-      <w:proofErr w:type="spellStart"/>
-      <w:r>
-        <w:t>Yon</w:t>
-      </w:r>
-      <w:proofErr w:type="spellEnd"/>
+        <w:t xml:space="preserve">En lien avec l’informatique, j’ai mon expérience en autodidacte, un stage de 8 semaines passée à la </w:t>
+      </w:r>
+      <w:r>
+        <w:t>Roche sur Yon</w:t>
+      </w:r>
       <w:r>
         <w:t xml:space="preserve"> </w:t>
       </w:r>
@@ -593,16 +543,11 @@
       <w:r>
         <w:t xml:space="preserve">sur lequel j’ai été amené à créer une interface </w:t>
       </w:r>
-      <w:proofErr w:type="spellStart"/>
       <w:r>
         <w:t>A</w:t>
       </w:r>
       <w:r>
-        <w:t>utoit</w:t>
-      </w:r>
-      <w:proofErr w:type="spellEnd"/>
-      <w:r>
-        <w:t xml:space="preserve"> pour associer une GUI à des lignes de commandes pour la </w:t>
+        <w:t xml:space="preserve">utoit pour associer une GUI à des lignes de commandes pour la </w:t>
       </w:r>
       <w:r>
         <w:t>réinitialisation</w:t>
@@ -611,38 +556,28 @@
         <w:t xml:space="preserve"> de tablette ainsi que le changement.</w:t>
       </w:r>
       <w:r>
-        <w:t xml:space="preserve"> Dans ce même stage j’ai programmé le microcontrôleur d’une carte </w:t>
-      </w:r>
-      <w:proofErr w:type="spellStart"/>
-      <w:r>
-        <w:t>arduino</w:t>
-      </w:r>
-      <w:proofErr w:type="spellEnd"/>
+        <w:t xml:space="preserve"> Dans ce même stage j’ai programmé le microcontrôleur d’une carte arduino </w:t>
+      </w:r>
+      <w:r>
+        <w:t xml:space="preserve">qui lié à mes compétences de BAC m’a permis de créer une multiprise </w:t>
+      </w:r>
+      <w:r>
+        <w:t>contrôlable</w:t>
+      </w:r>
+      <w:r>
+        <w:t xml:space="preserve"> par ordinateur à l’aide d’un</w:t>
+      </w:r>
       <w:r>
         <w:t xml:space="preserve"> </w:t>
       </w:r>
       <w:r>
-        <w:t xml:space="preserve">qui lié à mes compétences de BAC m’a permis de créer une multiprise </w:t>
-      </w:r>
-      <w:r>
-        <w:t>contrôlable</w:t>
-      </w:r>
-      <w:r>
-        <w:t xml:space="preserve"> par ordinateur à l’aide d’un</w:t>
-      </w:r>
-      <w:r>
-        <w:t xml:space="preserve"> </w:t>
-      </w:r>
-      <w:r>
-        <w:t xml:space="preserve">câble, ainsi </w:t>
-      </w:r>
-      <w:proofErr w:type="gramStart"/>
-      <w:r>
-        <w:t>qu’une alarme géré</w:t>
-      </w:r>
-      <w:proofErr w:type="gramEnd"/>
-      <w:r>
-        <w:t xml:space="preserve"> par ordinateur aussi via Arduino.</w:t>
+        <w:t>câble, ainsi qu’une alarme géré par ordinateur aussi via</w:t>
+      </w:r>
+      <w:r>
+        <w:t xml:space="preserve"> PC en passant par une carte</w:t>
+      </w:r>
+      <w:r>
+        <w:t xml:space="preserve"> Arduino.</w:t>
       </w:r>
     </w:p>
     <w:p/>
@@ -657,15 +592,7 @@
         <w:t xml:space="preserve"> j’ai </w:t>
       </w:r>
       <w:r>
-        <w:t xml:space="preserve">de </w:t>
-      </w:r>
-      <w:proofErr w:type="gramStart"/>
-      <w:r>
-        <w:t>nombreuses possibilité</w:t>
-      </w:r>
-      <w:proofErr w:type="gramEnd"/>
-      <w:r>
-        <w:t xml:space="preserve"> d’emploi</w:t>
+        <w:t>de nombreuses possibilité d’emploi</w:t>
       </w:r>
       <w:r>
         <w:t xml:space="preserve"> notamment</w:t>

</xml_diff>